<commit_message>
hw for next year
</commit_message>
<xml_diff>
--- a/07-design-dynamic/homework.docx
+++ b/07-design-dynamic/homework.docx
@@ -831,7 +831,6 @@
           <w:rtl/>
         </w:rPr>
       </w:pPr>
-      <w:bookmarkStart w:id="0" w:name="_GoBack"/>
       <w:r>
         <w:rPr>
           <w:rFonts w:ascii="David" w:hAnsi="David" w:cs="David" w:hint="cs"/>
@@ -872,7 +871,6 @@
         <w:t xml:space="preserve"> לבחירתכם.</w:t>
       </w:r>
     </w:p>
-    <w:bookmarkEnd w:id="0"/>
     <w:p>
       <w:pPr>
         <w:pStyle w:val="Textbody"/>
@@ -981,8 +979,17 @@
           <w:rFonts w:ascii="David" w:hAnsi="David" w:cs="David" w:hint="cs"/>
           <w:rtl/>
         </w:rPr>
-        <w:t>קביעת מאפיינים מספריים מאוזנים</w:t>
-      </w:r>
+        <w:t xml:space="preserve">שינוי </w:t>
+      </w:r>
+      <w:r>
+        <w:rPr>
+          <w:rFonts w:ascii="David" w:hAnsi="David" w:cs="David" w:hint="cs"/>
+          <w:rtl/>
+        </w:rPr>
+        <w:t>מאפיינים מספריים</w:t>
+      </w:r>
+      <w:bookmarkStart w:id="0" w:name="_GoBack"/>
+      <w:bookmarkEnd w:id="0"/>
     </w:p>
     <w:p>
       <w:pPr>
@@ -1028,30 +1035,17 @@
       </w:r>
       <w:r>
         <w:rPr>
-          <w:rFonts w:ascii="David" w:hAnsi="David" w:cs="David"/>
-          <w:rtl/>
-        </w:rPr>
-        <w:t>הוסיפו לו עצם חדש, וקבעו את המאפיינים שלו בעזרת משחקי-ניסוי (</w:t>
-      </w:r>
-      <w:r>
-        <w:rPr>
-          <w:rFonts w:ascii="David" w:hAnsi="David" w:cs="David"/>
-        </w:rPr>
-        <w:t>playtest</w:t>
-      </w:r>
-      <w:r>
-        <w:rPr>
-          <w:rFonts w:ascii="David" w:hAnsi="David" w:cs="David"/>
-          <w:rtl/>
-        </w:rPr>
-        <w:t>)</w:t>
-      </w:r>
-      <w:r>
-        <w:rPr>
-          <w:rFonts w:ascii="David" w:hAnsi="David" w:cs="David"/>
-          <w:rtl/>
-        </w:rPr>
-        <w:t>, כך שהמשחק החדש יהיה מאוזן.</w:t>
+          <w:rFonts w:ascii="David" w:hAnsi="David" w:cs="David" w:hint="cs"/>
+          <w:rtl/>
+        </w:rPr>
+        <w:t>שנו את המאפיינים של עצם אחד או יותר. שחקו במשחק החדש ותארו את השפעת השינוי על חוויית השחקן</w:t>
+      </w:r>
+      <w:r>
+        <w:rPr>
+          <w:rFonts w:ascii="David" w:hAnsi="David" w:cs="David"/>
+          <w:rtl/>
+        </w:rPr>
+        <w:t>.</w:t>
       </w:r>
     </w:p>
     <w:p>
@@ -1085,7 +1079,14 @@
           <w:rFonts w:ascii="David" w:hAnsi="David" w:cs="David"/>
           <w:rtl/>
         </w:rPr>
-        <w:t>אם בחרתם שחמט – הוסיפו כלי חדש (אפשר במקום כלי קיים), וקבעו את גודל התנועה שהוא יכול לבצע בכל תור.</w:t>
+        <w:t xml:space="preserve">אם בחרתם שחמט – </w:t>
+      </w:r>
+      <w:r>
+        <w:rPr>
+          <w:rFonts w:ascii="David" w:hAnsi="David" w:cs="David" w:hint="cs"/>
+          <w:rtl/>
+        </w:rPr>
+        <w:t>שנו את גודל התנועה שאחד הכלים יכול לבצע בכל תור.</w:t>
       </w:r>
     </w:p>
     <w:p>
@@ -1101,10 +1102,24 @@
       </w:pPr>
       <w:r>
         <w:rPr>
-          <w:rFonts w:ascii="David" w:hAnsi="David" w:cs="David"/>
-          <w:rtl/>
-        </w:rPr>
-        <w:t>אם בחרתם פוקר – הוסיפו קלף חדש עם תכונות מיוחדות, וקבעו את היחסים בינו לבין קלפים אחרים.</w:t>
+          <w:rFonts w:ascii="David" w:hAnsi="David" w:cs="David" w:hint="cs"/>
+          <w:rtl/>
+        </w:rPr>
+        <w:t xml:space="preserve">אם בחרתם טאקי </w:t>
+      </w:r>
+      <w:r>
+        <w:rPr>
+          <w:rFonts w:ascii="David" w:hAnsi="David" w:cs="David"/>
+          <w:rtl/>
+        </w:rPr>
+        <w:t>–</w:t>
+      </w:r>
+      <w:r>
+        <w:rPr>
+          <w:rFonts w:ascii="David" w:hAnsi="David" w:cs="David" w:hint="cs"/>
+          <w:rtl/>
+        </w:rPr>
+        <w:t xml:space="preserve"> שנו את כמות הקלפים מסוג מסויים.</w:t>
       </w:r>
     </w:p>
     <w:p>
@@ -1123,158 +1138,44 @@
           <w:rFonts w:ascii="David" w:hAnsi="David" w:cs="David"/>
           <w:rtl/>
         </w:rPr>
-        <w:t>אם בחרתם "מתיישבי קאטאן" – הוסיפו סחורה חדשה או קלף-פיתוח חדש עם תכונות מיוחדות, וקבעו את המאפיינים המספריים שלו.</w:t>
+        <w:t xml:space="preserve">אם בחרתם </w:t>
+      </w:r>
+      <w:r>
+        <w:rPr>
+          <w:rFonts w:ascii="David" w:hAnsi="David" w:cs="David" w:hint="cs"/>
+          <w:rtl/>
+        </w:rPr>
+        <w:t>"מתיישבי קאטאן"</w:t>
+      </w:r>
+      <w:r>
+        <w:rPr>
+          <w:rFonts w:ascii="David" w:hAnsi="David" w:cs="David"/>
+          <w:rtl/>
+        </w:rPr>
+        <w:t xml:space="preserve"> – </w:t>
+      </w:r>
+      <w:r>
+        <w:rPr>
+          <w:rFonts w:ascii="David" w:hAnsi="David" w:cs="David" w:hint="cs"/>
+          <w:rtl/>
+        </w:rPr>
+        <w:t>שנו את סוג הקוביות (נניח לקוביות עם 10 צדדים).</w:t>
       </w:r>
     </w:p>
     <w:p>
       <w:pPr>
-        <w:pStyle w:val="ListParagraph"/>
-        <w:numPr>
-          <w:ilvl w:val="0"/>
-          <w:numId w:val="12"/>
-        </w:numPr>
-        <w:rPr>
-          <w:rFonts w:ascii="David" w:hAnsi="David" w:cs="David"/>
-        </w:rPr>
-      </w:pPr>
-      <w:r>
-        <w:rPr>
-          <w:rFonts w:ascii="David" w:hAnsi="David" w:cs="David"/>
-          <w:rtl/>
-        </w:rPr>
-        <w:t>אם בחרתם "פנדמיק" – הוסיפו מקצוע חדש וקבעו את התכונות שלו.</w:t>
-      </w:r>
-    </w:p>
-    <w:p>
-      <w:pPr>
-        <w:rPr>
-          <w:rFonts w:ascii="David" w:hAnsi="David" w:cs="David"/>
-          <w:rtl/>
-        </w:rPr>
-      </w:pPr>
-      <w:r>
-        <w:rPr>
-          <w:rFonts w:ascii="David" w:hAnsi="David" w:cs="David"/>
+        <w:pStyle w:val="Heading2"/>
+        <w:rPr>
+          <w:rFonts w:ascii="David" w:hAnsi="David" w:cs="David"/>
+          <w:rtl/>
+        </w:rPr>
+      </w:pPr>
+      <w:r>
+        <w:rPr>
+          <w:rFonts w:ascii="David" w:hAnsi="David" w:cs="David" w:hint="cs"/>
           <w:rtl/>
         </w:rPr>
         <w:lastRenderedPageBreak/>
-        <w:t xml:space="preserve">דרך </w:t>
-      </w:r>
-      <w:r>
-        <w:rPr>
-          <w:rFonts w:ascii="David" w:hAnsi="David" w:cs="David" w:hint="cs"/>
-          <w:rtl/>
-        </w:rPr>
-        <w:t xml:space="preserve">אחת לחשב </w:t>
-      </w:r>
-      <w:r>
-        <w:rPr>
-          <w:rFonts w:ascii="David" w:hAnsi="David" w:cs="David"/>
-          <w:rtl/>
-        </w:rPr>
-        <w:t xml:space="preserve">את המאפיינים היא </w:t>
-      </w:r>
-      <w:r>
-        <w:rPr>
-          <w:rFonts w:ascii="David" w:hAnsi="David" w:cs="David" w:hint="cs"/>
-          <w:rtl/>
-        </w:rPr>
-        <w:t>לחשב נוסחה ל"חוזק" של הכלי</w:t>
-      </w:r>
-      <w:r>
-        <w:rPr>
-          <w:rFonts w:ascii="David" w:hAnsi="David" w:cs="David" w:hint="cs"/>
-          <w:rtl/>
-        </w:rPr>
-        <w:t>,</w:t>
-      </w:r>
-      <w:r>
-        <w:rPr>
-          <w:rFonts w:ascii="David" w:hAnsi="David" w:cs="David" w:hint="cs"/>
-          <w:rtl/>
-        </w:rPr>
-        <w:t xml:space="preserve"> ולקבוע את המאפיינים כך שהחוזק יהיה דומה לכלים אחרים.</w:t>
-      </w:r>
-    </w:p>
-    <w:p>
-      <w:pPr>
-        <w:rPr>
-          <w:rFonts w:ascii="David" w:hAnsi="David" w:cs="David"/>
-          <w:rtl/>
-        </w:rPr>
-      </w:pPr>
-      <w:r>
-        <w:rPr>
-          <w:rFonts w:ascii="David" w:hAnsi="David" w:cs="David" w:hint="cs"/>
-          <w:rtl/>
-        </w:rPr>
-        <w:t xml:space="preserve">דרך אחרת היא </w:t>
-      </w:r>
-      <w:r>
-        <w:rPr>
-          <w:rFonts w:ascii="David" w:hAnsi="David" w:cs="David"/>
-          <w:rtl/>
-        </w:rPr>
-        <w:t>להתחיל ממספר כלשהו</w:t>
-      </w:r>
-      <w:r>
-        <w:rPr>
-          <w:rFonts w:ascii="David" w:hAnsi="David" w:cs="David" w:hint="cs"/>
-          <w:rtl/>
-        </w:rPr>
-        <w:t xml:space="preserve"> שנראה לכם הגיוני</w:t>
-      </w:r>
-      <w:r>
-        <w:rPr>
-          <w:rFonts w:ascii="David" w:hAnsi="David" w:cs="David"/>
-          <w:rtl/>
-        </w:rPr>
-        <w:t xml:space="preserve">, לשחק ולראות אם המשחק מאוזן. אם </w:t>
-      </w:r>
-      <w:r>
-        <w:rPr>
-          <w:rFonts w:ascii="David" w:hAnsi="David" w:cs="David" w:hint="cs"/>
-          <w:rtl/>
-        </w:rPr>
-        <w:t>הוא לא מאוזן</w:t>
-      </w:r>
-      <w:r>
-        <w:rPr>
-          <w:rFonts w:ascii="David" w:hAnsi="David" w:cs="David"/>
-          <w:rtl/>
-        </w:rPr>
-        <w:t xml:space="preserve"> – לשנות את המספר ולשחק שוב. לחזור על התהליך עד ש</w:t>
-      </w:r>
-      <w:r>
-        <w:rPr>
-          <w:rFonts w:ascii="David" w:hAnsi="David" w:cs="David"/>
-          <w:rtl/>
-        </w:rPr>
-        <w:t xml:space="preserve">מתקבל משחק מאוזן. </w:t>
-      </w:r>
-    </w:p>
-    <w:p>
-      <w:pPr>
-        <w:pStyle w:val="Heading2"/>
-        <w:rPr>
-          <w:rFonts w:ascii="David" w:hAnsi="David" w:cs="David"/>
-          <w:rtl/>
-        </w:rPr>
-      </w:pPr>
-    </w:p>
-    <w:p>
-      <w:pPr>
-        <w:pStyle w:val="Heading2"/>
-        <w:rPr>
-          <w:rFonts w:ascii="David" w:hAnsi="David" w:cs="David"/>
-          <w:rtl/>
-        </w:rPr>
-      </w:pPr>
-      <w:r>
-        <w:rPr>
-          <w:rFonts w:ascii="David" w:hAnsi="David" w:cs="David" w:hint="cs"/>
-          <w:rtl/>
-        </w:rPr>
         <w:t xml:space="preserve">--- </w:t>
       </w:r>
       <w:r>
@@ -7065,7 +6966,7 @@
 </file>
 
 <file path=customXml/itemProps1.xml><?xml version="1.0" encoding="utf-8"?>
-<ds:datastoreItem xmlns:ds="http://schemas.openxmlformats.org/officeDocument/2006/customXml" ds:itemID="{40B7D397-62F8-4586-9C88-28E8B70FABD0}">
+<ds:datastoreItem xmlns:ds="http://schemas.openxmlformats.org/officeDocument/2006/customXml" ds:itemID="{4678DFFA-E756-4AB3-BA25-3E3504303FC4}">
   <ds:schemaRefs>
     <ds:schemaRef ds:uri="http://schemas.openxmlformats.org/officeDocument/2006/bibliography"/>
   </ds:schemaRefs>

</xml_diff>